<commit_message>
rework of link (ziggy), SEO, Automatic contact mail answer, CSS
</commit_message>
<xml_diff>
--- a/hut.docx
+++ b/hut.docx
@@ -4,8 +4,13 @@
   <w:body>
     <w:p>
       <w:r>
-        <w:t>Si vous voulez changer l’icon</w:t>
-      </w:r>
+        <w:t xml:space="preserve">Si vous voulez changer </w:t>
+      </w:r>
+      <w:proofErr w:type="spellStart"/>
+      <w:r>
+        <w:t>l’icon</w:t>
+      </w:r>
+      <w:proofErr w:type="spellEnd"/>
       <w:r>
         <w:t xml:space="preserve"> du site</w:t>
       </w:r>
@@ -24,7 +29,15 @@
     <w:p/>
     <w:p>
       <w:r>
-        <w:t>Je vous conseil d’étoffer la galerie,</w:t>
+        <w:t xml:space="preserve">Je vous </w:t>
+      </w:r>
+      <w:proofErr w:type="spellStart"/>
+      <w:r>
+        <w:t>conseil</w:t>
+      </w:r>
+      <w:proofErr w:type="spellEnd"/>
+      <w:r>
+        <w:t xml:space="preserve"> d’étoffer la galerie,</w:t>
       </w:r>
       <w:r>
         <w:t xml:space="preserve"> il faudrait m’envoyer des</w:t>
@@ -42,11 +55,22 @@
     <w:p/>
     <w:p>
       <w:r>
-        <w:t>Vous préférez que l’utilisateur voit ‘Inclus’ ou ‘Offert’ (ou autres) pour les options inclues -&gt; Page Réserver, dans chaque option où vous aurez mit 0 en prix.</w:t>
+        <w:t xml:space="preserve">Vous préférez que l’utilisateur voit ‘Inclus’ ou ‘Offert’ (ou autres) pour les options inclues -&gt; Page Réserver, dans chaque option où vous aurez </w:t>
+      </w:r>
+      <w:proofErr w:type="spellStart"/>
+      <w:r>
+        <w:t>mit</w:t>
+      </w:r>
+      <w:proofErr w:type="spellEnd"/>
+      <w:r>
+        <w:t xml:space="preserve"> 0 en prix.</w:t>
       </w:r>
     </w:p>
     <w:p>
       <w:r>
+        <w:rPr>
+          <w:noProof/>
+        </w:rPr>
         <w:drawing>
           <wp:inline distT="0" distB="0" distL="0" distR="0" wp14:anchorId="012A8DAF" wp14:editId="588A3423">
             <wp:extent cx="4432528" cy="920797"/>
@@ -85,6 +109,15 @@
       </w:r>
     </w:p>
     <w:p/>
+    <w:p>
+      <w:r>
+        <w:t>Le Wi-Fi sera-t-il accessible depuis la cabane ?</w:t>
+      </w:r>
+      <w:r>
+        <w:br/>
+        <w:t xml:space="preserve"> </w:t>
+      </w:r>
+    </w:p>
     <w:p>
       <w:r>
         <w:t>leo.ripert@gmail.com</w:t>
@@ -504,7 +537,6 @@
   <w:style w:type="character" w:default="1" w:styleId="Policepardfaut">
     <w:name w:val="Default Paragraph Font"/>
     <w:uiPriority w:val="1"/>
-    <w:semiHidden/>
     <w:unhideWhenUsed/>
   </w:style>
   <w:style w:type="table" w:default="1" w:styleId="TableauNormal">

</xml_diff>

<commit_message>
Request of optionnal phone number -> automatic import from google failed :/
</commit_message>
<xml_diff>
--- a/hut.docx
+++ b/hut.docx
@@ -3,6 +3,11 @@
 <w:document xmlns:wpc="http://schemas.microsoft.com/office/word/2010/wordprocessingCanvas" xmlns:cx="http://schemas.microsoft.com/office/drawing/2014/chartex" xmlns:cx1="http://schemas.microsoft.com/office/drawing/2015/9/8/chartex" xmlns:cx2="http://schemas.microsoft.com/office/drawing/2015/10/21/chartex" xmlns:cx3="http://schemas.microsoft.com/office/drawing/2016/5/9/chartex" xmlns:cx4="http://schemas.microsoft.com/office/drawing/2016/5/10/chartex" xmlns:cx5="http://schemas.microsoft.com/office/drawing/2016/5/11/chartex" xmlns:cx6="http://schemas.microsoft.com/office/drawing/2016/5/12/chartex" xmlns:cx7="http://schemas.microsoft.com/office/drawing/2016/5/13/chartex" xmlns:cx8="http://schemas.microsoft.com/office/drawing/2016/5/14/chartex" xmlns:mc="http://schemas.openxmlformats.org/markup-compatibility/2006" xmlns:aink="http://schemas.microsoft.com/office/drawing/2016/ink" xmlns:am3d="http://schemas.microsoft.com/office/drawing/2017/model3d" xmlns:o="urn:schemas-microsoft-com:office:office" xmlns:oel="http://schemas.microsoft.com/office/2019/extlst" xmlns:r="http://schemas.openxmlformats.org/officeDocument/2006/relationships" xmlns:m="http://schemas.openxmlformats.org/officeDocument/2006/math" xmlns:v="urn:schemas-microsoft-com:vml" xmlns:wp14="http://schemas.microsoft.com/office/word/2010/wordprocessingDrawing" xmlns:wp="http://schemas.openxmlformats.org/drawingml/2006/wordprocessingDrawing" xmlns:w10="urn:schemas-microsoft-com:office:word" xmlns:w="http://schemas.openxmlformats.org/wordprocessingml/2006/main" xmlns:w14="http://schemas.microsoft.com/office/word/2010/wordml" xmlns:w15="http://schemas.microsoft.com/office/word/2012/wordml" xmlns:w16cex="http://schemas.microsoft.com/office/word/2018/wordml/cex" xmlns:w16cid="http://schemas.microsoft.com/office/word/2016/wordml/cid" xmlns:w16="http://schemas.microsoft.com/office/word/2018/wordml" xmlns:w16du="http://schemas.microsoft.com/office/word/2023/wordml/word16du" xmlns:w16sdtdh="http://schemas.microsoft.com/office/word/2020/wordml/sdtdatahash" xmlns:w16se="http://schemas.microsoft.com/office/word/2015/wordml/symex" xmlns:wpg="http://schemas.microsoft.com/office/word/2010/wordprocessingGroup" xmlns:wpi="http://schemas.microsoft.com/office/word/2010/wordprocessingInk" xmlns:wne="http://schemas.microsoft.com/office/word/2006/wordml" xmlns:wps="http://schemas.microsoft.com/office/word/2010/wordprocessingShape" mc:Ignorable="w14 w15 w16se w16cid w16 w16cex w16sdtdh w16du wp14">
   <w:body>
     <w:p>
+      <w:pPr>
+        <w:rPr>
+          <w:rStyle w:val="Lienhypertexte"/>
+        </w:rPr>
+      </w:pPr>
       <w:r>
         <w:t xml:space="preserve">Si vous voulez changer </w:t>
       </w:r>
@@ -25,6 +30,20 @@
           <w:t>ici</w:t>
         </w:r>
       </w:hyperlink>
+    </w:p>
+    <w:p/>
+    <w:p>
+      <w:r>
+        <w:t xml:space="preserve">Ajouter une vidéo de présentation sur </w:t>
+      </w:r>
+      <w:proofErr w:type="spellStart"/>
+      <w:r>
+        <w:t>youtube</w:t>
+      </w:r>
+      <w:proofErr w:type="spellEnd"/>
+      <w:r>
+        <w:t> ?</w:t>
+      </w:r>
     </w:p>
     <w:p/>
     <w:p>
@@ -537,6 +556,7 @@
   <w:style w:type="character" w:default="1" w:styleId="Policepardfaut">
     <w:name w:val="Default Paragraph Font"/>
     <w:uiPriority w:val="1"/>
+    <w:semiHidden/>
     <w:unhideWhenUsed/>
   </w:style>
   <w:style w:type="table" w:default="1" w:styleId="TableauNormal">

</xml_diff>